<commit_message>
Finished project overview and next steps
</commit_message>
<xml_diff>
--- a/project1/Documents/Project1MidpointReportTemplate.docx
+++ b/project1/Documents/Project1MidpointReportTemplate.docx
@@ -45,11 +45,9 @@
       <w:r>
         <w:t xml:space="preserve">shell to then create processes, handle the input and output, and </w:t>
       </w:r>
-      <w:proofErr w:type="gramStart"/>
-      <w:r>
-        <w:t>it’s</w:t>
-      </w:r>
-      <w:proofErr w:type="gramEnd"/>
+      <w:r>
+        <w:t>its</w:t>
+      </w:r>
       <w:r>
         <w:t xml:space="preserve"> execution.</w:t>
       </w:r>
@@ -58,6 +56,11 @@
       <w:pPr>
         <w:pStyle w:val="Heading2"/>
       </w:pPr>
+    </w:p>
+    <w:p>
+      <w:pPr>
+        <w:pStyle w:val="Heading2"/>
+      </w:pPr>
       <w:r>
         <w:t>Achievements</w:t>
       </w:r>
@@ -105,32 +108,15 @@
     </w:p>
     <w:p>
       <w:pPr>
-        <w:pStyle w:val="ListParagraph"/>
-        <w:numPr>
-          <w:ilvl w:val="0"/>
-          <w:numId w:val="1"/>
-        </w:numPr>
-      </w:pPr>
-    </w:p>
-    <w:p>
-      <w:r>
-        <w:tab/>
-      </w:r>
-    </w:p>
-    <w:p>
-      <w:pPr>
         <w:pStyle w:val="Heading2"/>
       </w:pPr>
+    </w:p>
+    <w:p>
+      <w:pPr>
+        <w:pStyle w:val="Heading2"/>
+      </w:pPr>
       <w:r>
         <w:t>Preliminary Testing</w:t>
-      </w:r>
-    </w:p>
-    <w:p>
-      <w:r>
-        <w:t xml:space="preserve">Describe 3-4 test cases that you developed for testing your code. A test case includes an input string of your choice and your program’s output. </w:t>
-      </w:r>
-      <w:r>
-        <w:t>Describe whether you believe the program passed the test.</w:t>
       </w:r>
     </w:p>
     <w:p>
@@ -138,6 +124,7 @@
         <w:pStyle w:val="Heading2"/>
         <w:rPr>
           <w:rFonts w:asciiTheme="minorHAnsi" w:hAnsiTheme="minorHAnsi" w:cstheme="minorHAnsi"/>
+          <w:color w:val="auto"/>
           <w:sz w:val="22"/>
           <w:szCs w:val="22"/>
         </w:rPr>
@@ -170,7 +157,52 @@
           <w:sz w:val="22"/>
           <w:szCs w:val="22"/>
         </w:rPr>
-        <w:t xml:space="preserve">“cat &lt;input.txt”. The output in debug mode shows that our program correctly parses the commands from user </w:t>
+        <w:t xml:space="preserve">“cat &lt;input.txt”. The output in debug mode shows that our program correctly parses the </w:t>
+      </w:r>
+      <w:r>
+        <w:rPr>
+          <w:rFonts w:asciiTheme="minorHAnsi" w:hAnsiTheme="minorHAnsi" w:cstheme="minorHAnsi"/>
+          <w:color w:val="auto"/>
+          <w:sz w:val="22"/>
+          <w:szCs w:val="22"/>
+        </w:rPr>
+        <w:t xml:space="preserve">input from user like their </w:t>
+      </w:r>
+      <w:r>
+        <w:rPr>
+          <w:rFonts w:asciiTheme="minorHAnsi" w:hAnsiTheme="minorHAnsi" w:cstheme="minorHAnsi"/>
+          <w:color w:val="auto"/>
+          <w:sz w:val="22"/>
+          <w:szCs w:val="22"/>
+        </w:rPr>
+        <w:t>a</w:t>
+      </w:r>
+      <w:r>
+        <w:rPr>
+          <w:rFonts w:asciiTheme="minorHAnsi" w:hAnsiTheme="minorHAnsi" w:cstheme="minorHAnsi"/>
+          <w:color w:val="auto"/>
+          <w:sz w:val="22"/>
+          <w:szCs w:val="22"/>
+        </w:rPr>
+        <w:t xml:space="preserve">rgument counts, the list of </w:t>
+      </w:r>
+      <w:r>
+        <w:rPr>
+          <w:rFonts w:asciiTheme="minorHAnsi" w:hAnsiTheme="minorHAnsi" w:cstheme="minorHAnsi"/>
+          <w:color w:val="auto"/>
+          <w:sz w:val="22"/>
+          <w:szCs w:val="22"/>
+        </w:rPr>
+        <w:t xml:space="preserve">arguments, which redirects it has, and the background processes. </w:t>
+      </w:r>
+      <w:r>
+        <w:rPr>
+          <w:rFonts w:asciiTheme="minorHAnsi" w:hAnsiTheme="minorHAnsi" w:cstheme="minorHAnsi"/>
+          <w:color w:val="auto"/>
+          <w:sz w:val="22"/>
+          <w:szCs w:val="22"/>
+        </w:rPr>
+        <w:t>With an input like “cat &lt; input.txt” it would show that the input redirect was “input.txt”, the output redirect is null, background is currently not applicable, and the argument count is 1 with the argument list showing “cat”. This shows our shell program correctly parses the user’s input.</w:t>
       </w:r>
     </w:p>
     <w:p/>
@@ -181,16 +213,37 @@
       <w:r>
         <w:t>Next Steps</w:t>
       </w:r>
-    </w:p>
-    <w:p>
-      <w:r>
-        <w:t xml:space="preserve">Describe in </w:t>
-      </w:r>
-      <w:r>
-        <w:t xml:space="preserve">a paragraph the next steps to solve the problem given in the project description. Be sure you break down the description into the different parts that need to be accomplished such as how to create a new process, how to do input/output direction, handle foreground and background. </w:t>
-      </w:r>
-    </w:p>
-    <w:p/>
+      <w:r>
+        <w:t xml:space="preserve"> </w:t>
+      </w:r>
+    </w:p>
+    <w:p>
+      <w:r>
+        <w:tab/>
+        <w:t xml:space="preserve">The next steps </w:t>
+      </w:r>
+      <w:r>
+        <w:t>include</w:t>
+      </w:r>
+      <w:r>
+        <w:t xml:space="preserve"> creating functions in our shell program to </w:t>
+      </w:r>
+      <w:r>
+        <w:t>create</w:t>
+      </w:r>
+      <w:r>
+        <w:t xml:space="preserve"> processes with a user’s commands. Depending on the user’s command we will be able to create a new process using “fork” to then execute an input or output direction</w:t>
+      </w:r>
+      <w:r>
+        <w:t xml:space="preserve"> like opening a file to read or write from it</w:t>
+      </w:r>
+      <w:r>
+        <w:t xml:space="preserve">, then wait for the foreground or background process to end before continuing. </w:t>
+      </w:r>
+      <w:r>
+        <w:t xml:space="preserve">Once those functions are created the shell program will be able to successfully take in a user’s input and then execute the command. </w:t>
+      </w:r>
+    </w:p>
     <w:p/>
     <w:sectPr>
       <w:pgSz w:w="12240" w:h="15840"/>

</xml_diff>

<commit_message>
Minor touch ups ; Achievements in doc
</commit_message>
<xml_diff>
--- a/project1/Documents/Project1MidpointReportTemplate.docx
+++ b/project1/Documents/Project1MidpointReportTemplate.docx
@@ -43,15 +43,7 @@
         <w:t xml:space="preserve">Part 1 focused on building the foundation of the program to parse user’s input and store those into tokens. This way when moving onto part 2 we have most of the necessary functionality needed to further extend the </w:t>
       </w:r>
       <w:r>
-        <w:t xml:space="preserve">shell to then create processes, handle the input and output, and </w:t>
-      </w:r>
-      <w:proofErr w:type="gramStart"/>
-      <w:r>
-        <w:t>it’s</w:t>
-      </w:r>
-      <w:proofErr w:type="gramEnd"/>
-      <w:r>
-        <w:t xml:space="preserve"> execution.</w:t>
+        <w:t>shell to then create processes, handle the input and output, and it’s execution.</w:t>
       </w:r>
     </w:p>
     <w:p>
@@ -101,6 +93,51 @@
       </w:r>
       <w:r>
         <w:t xml:space="preserve"> </w:t>
+      </w:r>
+    </w:p>
+    <w:p>
+      <w:r>
+        <w:tab/>
+        <w:t>We implemented the logic for</w:t>
+      </w:r>
+      <w:r>
+        <w:t xml:space="preserve"> prompting the user for input and</w:t>
+      </w:r>
+      <w:r>
+        <w:t xml:space="preserve"> parsing </w:t>
+      </w:r>
+      <w:r>
+        <w:t>said</w:t>
+      </w:r>
+      <w:r>
+        <w:t xml:space="preserve"> input into separate arguments delimited by white</w:t>
+      </w:r>
+      <w:r>
+        <w:t xml:space="preserve">space. This was accomplished by implementing the functionality for the provided param class template as well as a separate parse class for directly managing the input and output streams for the program. In order to ensure that the program </w:t>
+      </w:r>
+      <w:r>
+        <w:t>could continue to run and take in user input, we also added the clearArguments function</w:t>
+      </w:r>
+      <w:r>
+        <w:t xml:space="preserve"> to the param class in order</w:t>
+      </w:r>
+      <w:r>
+        <w:t xml:space="preserve"> to reset instance</w:t>
+      </w:r>
+      <w:r>
+        <w:t>s</w:t>
+      </w:r>
+      <w:r>
+        <w:t xml:space="preserve"> of it</w:t>
+      </w:r>
+      <w:r>
+        <w:t xml:space="preserve"> for reuse.</w:t>
+      </w:r>
+      <w:r>
+        <w:t xml:space="preserve"> Furthermore, a destructor was added</w:t>
+      </w:r>
+      <w:r>
+        <w:t xml:space="preserve"> to the param class to free up memory.</w:t>
       </w:r>
     </w:p>
     <w:p>

</xml_diff>